<commit_message>
add primera entrega SAP
</commit_message>
<xml_diff>
--- a/SEMINARIO/Carpeta/SAP - Negocio - Franco Fazzito.docx
+++ b/SEMINARIO/Carpeta/SAP - Negocio - Franco Fazzito.docx
@@ -13,10 +13,12 @@
       </w:r>
     </w:p>
     <w:p>
+      <w:proofErr w:type="spellStart"/>
       <w:r>
         <w:lastRenderedPageBreak/>
         <w:t>Indice</w:t>
       </w:r>
+      <w:proofErr w:type="spellEnd"/>
     </w:p>
     <w:p>
       <w:r>
@@ -26,7 +28,15 @@
     <w:p>
       <w:r>
         <w:lastRenderedPageBreak/>
-        <w:t>1 Descripcion general del negocio</w:t>
+        <w:t xml:space="preserve">1 </w:t>
+      </w:r>
+      <w:proofErr w:type="spellStart"/>
+      <w:r>
+        <w:t>Descripcion</w:t>
+      </w:r>
+      <w:proofErr w:type="spellEnd"/>
+      <w:r>
+        <w:t xml:space="preserve"> general del negocio</w:t>
       </w:r>
     </w:p>
     <w:p>
@@ -71,7 +81,15 @@
         <w:t>frecemos un</w:t>
       </w:r>
       <w:r>
-        <w:t xml:space="preserve">a propuesta de gestión </w:t>
+        <w:t xml:space="preserve"> </w:t>
+      </w:r>
+      <w:proofErr w:type="spellStart"/>
+      <w:r>
+        <w:t>solucion</w:t>
+      </w:r>
+      <w:proofErr w:type="spellEnd"/>
+      <w:r>
+        <w:t xml:space="preserve"> de gestión </w:t>
       </w:r>
       <w:r>
         <w:t>integral y de avanzada</w:t>
@@ -109,6 +127,7 @@
           <w:numId w:val="7"/>
         </w:numPr>
       </w:pPr>
+      <w:bookmarkStart w:id="0" w:name="_Hlk101945233"/>
       <w:r>
         <w:t>A</w:t>
       </w:r>
@@ -146,6 +165,9 @@
         <w:t xml:space="preserve">Adaptar de manera rápida y sencilla nuestros servicios a cada uno de </w:t>
       </w:r>
       <w:r>
+        <w:t xml:space="preserve">los procesos de negocio de </w:t>
+      </w:r>
+      <w:r>
         <w:t>nuestros clientes</w:t>
       </w:r>
       <w:r>
@@ -181,6 +203,7 @@
       <w:r>
         <w:t>acceder a una computadora acorde a sus necesidades de una manera más rápida y transparente.</w:t>
       </w:r>
+      <w:bookmarkEnd w:id="0"/>
       <w:r>
         <w:br w:type="page"/>
       </w:r>
@@ -199,6 +222,7 @@
       </w:r>
     </w:p>
     <w:p>
+      <w:bookmarkStart w:id="1" w:name="_Hlk101945363"/>
       <w:r>
         <w:t xml:space="preserve">FSolutions </w:t>
       </w:r>
@@ -224,7 +248,13 @@
         <w:t xml:space="preserve">locales de venta de hardware armando computadoras </w:t>
       </w:r>
       <w:r>
-        <w:t xml:space="preserve">y como servicio técnico pero que ahora se encuentra trabajando como programador </w:t>
+        <w:t xml:space="preserve">y como servicio técnico pero que ahora se encuentra trabajando </w:t>
+      </w:r>
+      <w:r>
+        <w:t>dentro IT</w:t>
+      </w:r>
+      <w:r>
+        <w:t xml:space="preserve"> </w:t>
       </w:r>
       <w:r>
         <w:t xml:space="preserve">de esta forma vio como </w:t>
@@ -233,7 +263,11 @@
         <w:t>estos locales</w:t>
       </w:r>
       <w:r>
-        <w:t xml:space="preserve"> llevaban sus procesos de manera manual llevando a una pérdida de </w:t>
+        <w:t xml:space="preserve"> llevaban sus procesos de manera manual llevando</w:t>
+      </w:r>
+      <w:bookmarkEnd w:id="1"/>
+      <w:r>
+        <w:t xml:space="preserve"> a una pérdida de </w:t>
       </w:r>
       <w:r>
         <w:t>potenciales ganancias</w:t>
@@ -251,7 +285,11 @@
         <w:t xml:space="preserve">de esta forma vio </w:t>
       </w:r>
       <w:r>
-        <w:t>la necesidad de poder tener una herramienta que supliera estos problemas</w:t>
+        <w:t xml:space="preserve">la </w:t>
+      </w:r>
+      <w:bookmarkStart w:id="2" w:name="_Hlk101945606"/>
+      <w:r>
+        <w:t>necesidad de poder tener una herramienta que supliera estos problemas</w:t>
       </w:r>
       <w:r>
         <w:t xml:space="preserve"> de manera integral y sea fácil de adaptar dentro de los procesos de negocio de los locales</w:t>
@@ -274,7 +312,13 @@
         <w:t>FSolutions sale al mercado con un MVP</w:t>
       </w:r>
       <w:r>
-        <w:t xml:space="preserve"> con un numero reducido de servicios</w:t>
+        <w:t xml:space="preserve"> con un </w:t>
+      </w:r>
+      <w:r>
+        <w:t>número</w:t>
+      </w:r>
+      <w:r>
+        <w:t xml:space="preserve"> reducido de servicios</w:t>
       </w:r>
       <w:r>
         <w:t xml:space="preserve"> apuntado a sus primeros clientes con la intención de poder abrirse paso dentro del mercad</w:t>
@@ -312,6 +356,7 @@
         <w:t>.</w:t>
       </w:r>
     </w:p>
+    <w:bookmarkEnd w:id="2"/>
     <w:p>
       <w:r>
         <w:br w:type="page"/>
@@ -454,13 +499,7 @@
         <w:rPr>
           <w:lang w:val="es-VE"/>
         </w:rPr>
-        <w:t xml:space="preserve">el armado del presupuesto </w:t>
-      </w:r>
-      <w:r>
-        <w:rPr>
-          <w:lang w:val="es-VE"/>
-        </w:rPr>
-        <w:t>de la computadora basado en las necesidades del cliente hasta el armado y la entrega llevando la trazabilidad de esta</w:t>
+        <w:t>el armado del presupuesto de la computadora basado en las necesidades del cliente hasta el armado y la entrega llevando la trazabilidad de esta</w:t>
       </w:r>
       <w:r>
         <w:rPr>
@@ -594,17 +633,18 @@
       </w:r>
     </w:p>
     <w:p>
+      <w:bookmarkStart w:id="3" w:name="_Hlk101947053"/>
       <w:r>
         <w:t>El marco temporal de nuestro proyecto se desarrollará en 3 años</w:t>
       </w:r>
       <w:r>
-        <w:t xml:space="preserve"> debido a que no requerimos de una gran inversión inicial y estamos en un mercado en aumento debido a </w:t>
-      </w:r>
-      <w:r>
-        <w:t xml:space="preserve">la suba en la demanda de computadoras personalizadas que se generó gracias a la pandemia junto con nuevas formas de entretenimiento y deportes </w:t>
-      </w:r>
-      <w:r>
-        <w:t xml:space="preserve">electrónicos, pero también tenemos </w:t>
+        <w:t xml:space="preserve"> debido a que no requerimos de una gran inversión inicial y estamos en un mercado en aumento debido a la suba en la demanda de computadoras personalizadas que se generó gracias a la pandemia junto con nuevas formas de entretenimiento y deportes electrónicos, </w:t>
+      </w:r>
+      <w:r>
+        <w:t>aunque</w:t>
+      </w:r>
+      <w:r>
+        <w:t xml:space="preserve"> también tenemos </w:t>
       </w:r>
       <w:r>
         <w:rPr>
@@ -612,7 +652,7 @@
           <w:kern w:val="1"/>
           <w:lang w:val="es-ES_tradnl"/>
         </w:rPr>
-        <w:t xml:space="preserve">un factor cambiante respecto al país </w:t>
+        <w:t>un factor cambiante respecto al país en términos de inflación</w:t>
       </w:r>
       <w:r>
         <w:rPr>
@@ -620,7 +660,7 @@
           <w:kern w:val="1"/>
           <w:lang w:val="es-ES_tradnl"/>
         </w:rPr>
-        <w:t>en términos de inflación y tipo de cambio</w:t>
+        <w:t xml:space="preserve"> y </w:t>
       </w:r>
       <w:r>
         <w:rPr>
@@ -628,7 +668,7 @@
           <w:kern w:val="1"/>
           <w:lang w:val="es-ES_tradnl"/>
         </w:rPr>
-        <w:t xml:space="preserve"> que afecta</w:t>
+        <w:t xml:space="preserve">tipo de cambio que afectan directamente a </w:t>
       </w:r>
       <w:r>
         <w:rPr>
@@ -636,7 +676,7 @@
           <w:kern w:val="1"/>
           <w:lang w:val="es-ES_tradnl"/>
         </w:rPr>
-        <w:t>n</w:t>
+        <w:t>nuestra</w:t>
       </w:r>
       <w:r>
         <w:rPr>
@@ -644,24 +684,9 @@
           <w:kern w:val="1"/>
           <w:lang w:val="es-ES_tradnl"/>
         </w:rPr>
-        <w:t xml:space="preserve"> directamente a la industr</w:t>
-      </w:r>
-      <w:r>
-        <w:rPr>
-          <w:rFonts w:cs="Arial"/>
-          <w:kern w:val="1"/>
-          <w:lang w:val="es-ES_tradnl"/>
-        </w:rPr>
-        <w:t>ia</w:t>
-      </w:r>
-      <w:r>
-        <w:rPr>
-          <w:rFonts w:cs="Arial"/>
-          <w:kern w:val="1"/>
-          <w:lang w:val="es-ES_tradnl"/>
-        </w:rPr>
-        <w:t>.</w:t>
-      </w:r>
+        <w:t xml:space="preserve"> industria.</w:t>
+      </w:r>
+      <w:bookmarkEnd w:id="3"/>
       <w:r>
         <w:br w:type="page"/>
       </w:r>
@@ -1000,7 +1025,15 @@
     </w:p>
     <w:p>
       <w:r>
-        <w:t>Entendemos como chicas aquellas empresas que tienen hasta 10 empleados y llevan en el mercado al menos 2 años de actividad constante.</w:t>
+        <w:t xml:space="preserve">Entendemos como chicas aquellas empresas que tienen hasta 10 empleados y llevan en el mercado al menos 2 </w:t>
+      </w:r>
+      <w:bookmarkStart w:id="4" w:name="_Hlk101948072"/>
+      <w:r>
+        <w:t>años</w:t>
+      </w:r>
+      <w:bookmarkEnd w:id="4"/>
+      <w:r>
+        <w:t xml:space="preserve"> de actividad constante.</w:t>
       </w:r>
     </w:p>
     <w:p>
@@ -2172,8 +2205,12 @@
       </w:r>
     </w:p>
     <w:p>
-      <w:r>
-        <w:t xml:space="preserve">Con la utilización de </w:t>
+      <w:bookmarkStart w:id="5" w:name="_Hlk101949712"/>
+      <w:r>
+        <w:t>L</w:t>
+      </w:r>
+      <w:r>
+        <w:t xml:space="preserve">a utilización de </w:t>
       </w:r>
       <w:r>
         <w:t>servicios a</w:t>
@@ -2185,22 +2222,28 @@
         <w:t>de forma rápida hacia nuevos clientes debido a la escalabilidad por demanda que estos nos ofrecen, permitiéndonos ofrecer un servicio de mayor calidad a un costo menor.</w:t>
       </w:r>
     </w:p>
+    <w:bookmarkEnd w:id="5"/>
     <w:p>
       <w:r>
         <w:t>Utilización de tecnologías de última generación</w:t>
       </w:r>
     </w:p>
     <w:p>
-      <w:r>
-        <w:t>Entendemos la importancia de mantener nuestros productos desarrollados con las últimas tecnologías con la intención de aprovechar todas las nuevas características de estos</w:t>
-      </w:r>
-      <w:r>
-        <w:t>, es por ello por lo que</w:t>
+      <w:bookmarkStart w:id="6" w:name="_Hlk101949797"/>
+      <w:r>
+        <w:t>Entendemos la importancia de mantener nuestros productos desarrollados con las últimas tecnologías con la intención de aprovechar todas las nuevas características de est</w:t>
+      </w:r>
+      <w:r>
+        <w:t>a</w:t>
+      </w:r>
+      <w:r>
+        <w:t>s, es por ello por lo que</w:t>
       </w:r>
       <w:r>
         <w:t xml:space="preserve"> fomentamos la investigación sobre nuevas tecnologías y herramientas por parte de nuestro equipo de desarrollo.</w:t>
       </w:r>
     </w:p>
+    <w:bookmarkEnd w:id="6"/>
     <w:p>
       <w:r>
         <w:t>Comercialización</w:t>
@@ -2297,11 +2340,16 @@
       </w:r>
     </w:p>
     <w:p>
+      <w:bookmarkStart w:id="7" w:name="_Hlk101949988"/>
       <w:r>
         <w:t>Desde FSolutions sabemos la problemática por la que pasan la gran mayoría de locales de hardware</w:t>
       </w:r>
       <w:r>
-        <w:t xml:space="preserve"> debido a sus procesos manuales, así como la inestabilidad económica y dificultad para conseguir financiación dentro del país, es por ello por lo que nos inclinamos por un modelo de suscripción con precios competitivos </w:t>
+        <w:t xml:space="preserve"> debido a sus procesos manuales</w:t>
+      </w:r>
+      <w:bookmarkEnd w:id="7"/>
+      <w:r>
+        <w:t xml:space="preserve">, así como la inestabilidad económica y dificultad para conseguir financiación dentro del país, es por ello por lo que nos inclinamos por un modelo de suscripción con precios competitivos </w:t>
       </w:r>
       <w:r>
         <w:t xml:space="preserve">y </w:t>
@@ -2342,42 +2390,63 @@
       </w:r>
       <w:r>
         <w:tab/>
+      </w:r>
+      <w:bookmarkStart w:id="8" w:name="_Hlk101950258"/>
+      <w:r>
         <w:t>Llegar a una amplia gama de clientes.</w:t>
       </w:r>
-    </w:p>
-    <w:p>
+      <w:bookmarkEnd w:id="8"/>
+    </w:p>
+    <w:p>
+      <w:bookmarkStart w:id="9" w:name="_Hlk101950322"/>
       <w:r>
         <w:t>Uno de los principales objetivos que tenemos como una empresa en pleno desarrollo es el de llegar a la más amplia gama de clientes, para poder desarrollar nuestro negocio.</w:t>
       </w:r>
     </w:p>
-    <w:p>
-      <w:r>
-        <w:t>1.5.4.2 Lograr</w:t>
+    <w:bookmarkEnd w:id="9"/>
+    <w:p>
+      <w:r>
+        <w:t xml:space="preserve">1.5.4.2 </w:t>
+      </w:r>
+      <w:bookmarkStart w:id="10" w:name="_Hlk101950286"/>
+      <w:r>
+        <w:t>Lograr</w:t>
       </w:r>
       <w:r>
         <w:t xml:space="preserve"> la rápida aceptación y diferenciación de nuestros productos ante el cliente.</w:t>
       </w:r>
-    </w:p>
-    <w:p>
-      <w:pPr>
-        <w:rPr>
-          <w:lang w:val="es-AR"/>
-        </w:rPr>
-      </w:pPr>
-      <w:r>
-        <w:t>Buscamos llegar a nuestros clientes como un producto innovador que potencie en gran medida sus ventas y agilidad de trabajo para poder adaptarse a los rápidos cambios del mundo de la tecnología</w:t>
-      </w:r>
-    </w:p>
+      <w:bookmarkEnd w:id="10"/>
+    </w:p>
+    <w:p>
+      <w:pPr>
+        <w:rPr>
+          <w:lang w:val="es-AR"/>
+        </w:rPr>
+      </w:pPr>
+      <w:bookmarkStart w:id="11" w:name="_Hlk101950402"/>
+      <w:r>
+        <w:t xml:space="preserve">Buscamos llegar a nuestros clientes como un producto innovador que potencie en gran medida sus ventas y agilidad de trabajo </w:t>
+      </w:r>
+      <w:r>
+        <w:t>consiguiendo así el posicionamiento ante la competencia.</w:t>
+      </w:r>
+    </w:p>
+    <w:bookmarkEnd w:id="11"/>
     <w:p>
       <w:r>
         <w:t>1.5.4.3</w:t>
       </w:r>
       <w:r>
         <w:tab/>
+      </w:r>
+      <w:bookmarkStart w:id="12" w:name="_Hlk101950310"/>
+      <w:r>
         <w:t>Mejorar la experiencia de todos los usuarios y clientes del servicio.</w:t>
       </w:r>
-    </w:p>
-    <w:p>
+      <w:bookmarkEnd w:id="12"/>
+    </w:p>
+    <w:p>
+      <w:bookmarkStart w:id="13" w:name="_Hlk101950443"/>
       <w:r>
         <w:t xml:space="preserve">Entendemos que una buena experiencia </w:t>
       </w:r>
@@ -2404,6 +2473,9 @@
       </w:r>
       <w:r>
         <w:t>junto con una prueba gratuita durante el primer mes</w:t>
+      </w:r>
+      <w:r>
+        <w:t>.</w:t>
       </w:r>
     </w:p>
     <w:tbl>
@@ -2434,6 +2506,7 @@
           <w:tcPr>
             <w:tcW w:w="5700" w:type="dxa"/>
           </w:tcPr>
+          <w:bookmarkEnd w:id="13"/>
           <w:p>
             <w:pPr>
               <w:widowControl w:val="0"/>
@@ -2830,42 +2903,38 @@
       </w:r>
     </w:p>
     <w:p>
-      <w:r>
-        <w:t>FSolutions es una empresa que ofrece soluciones de gestión integrales orientado específicamente a los locales de venta de hardware.</w:t>
-      </w:r>
-    </w:p>
-    <w:p>
-      <w:r>
-        <w:t xml:space="preserve">Nuestro objetivo es promover la mejora constante de los procesos internos de cada uno de nuestros clientes para poder lograr un aumento en sus ganancias y </w:t>
-      </w:r>
-      <w:r>
-        <w:t>posicionamiento,</w:t>
-      </w:r>
-      <w:r>
-        <w:t xml:space="preserve"> </w:t>
-      </w:r>
-      <w:r>
-        <w:t>así como</w:t>
-      </w:r>
-      <w:r>
-        <w:t xml:space="preserve"> también </w:t>
-      </w:r>
-      <w:r>
-        <w:t>mejorar el acceso de las personas</w:t>
-      </w:r>
-      <w:r>
-        <w:t xml:space="preserve"> acorde a </w:t>
-      </w:r>
-      <w:r>
-        <w:t>sus</w:t>
-      </w:r>
-      <w:r>
-        <w:t xml:space="preserve"> necesidades </w:t>
-      </w:r>
-      <w:r>
-        <w:t>de una forma rápida y transparente.</w:t>
-      </w:r>
-    </w:p>
+      <w:bookmarkStart w:id="14" w:name="_Hlk101951277"/>
+      <w:r>
+        <w:t>FSolutions es una empresa que ofrece soluciones de gestión integrales orientad</w:t>
+      </w:r>
+      <w:r>
+        <w:t>as</w:t>
+      </w:r>
+      <w:r>
+        <w:t xml:space="preserve"> específicamente a los locales de venta de hardware.</w:t>
+      </w:r>
+    </w:p>
+    <w:p>
+      <w:r>
+        <w:t xml:space="preserve">Nuestro objetivo es promover la mejora constante de los procesos internos de cada uno de nuestros clientes </w:t>
+      </w:r>
+      <w:r>
+        <w:t xml:space="preserve">a través del uso de nuestras soluciones </w:t>
+      </w:r>
+      <w:r>
+        <w:t xml:space="preserve">para poder lograr un aumento en sus ganancias y </w:t>
+      </w:r>
+      <w:r>
+        <w:t>posicionamiento</w:t>
+      </w:r>
+      <w:r>
+        <w:t xml:space="preserve"> con respecto a su competencia</w:t>
+      </w:r>
+      <w:r>
+        <w:t>.</w:t>
+      </w:r>
+    </w:p>
+    <w:bookmarkEnd w:id="14"/>
     <w:p>
       <w:pPr>
         <w:pStyle w:val="Prrafodelista"/>
@@ -2879,10 +2948,18 @@
       </w:r>
     </w:p>
     <w:p>
-      <w:r>
-        <w:t>Ser reconocidos como la empresa líder en servicios de gestión para locales de venta de hardware.</w:t>
-      </w:r>
-    </w:p>
+      <w:bookmarkStart w:id="15" w:name="_Hlk101951309"/>
+      <w:r>
+        <w:t>Ser reconocidos como la empresa líder en servicios de gestión para locales de venta de hardware</w:t>
+      </w:r>
+      <w:r>
+        <w:t xml:space="preserve"> a nivel nacional</w:t>
+      </w:r>
+      <w:r>
+        <w:t>.</w:t>
+      </w:r>
+    </w:p>
+    <w:bookmarkEnd w:id="15"/>
     <w:p>
       <w:r>
         <w:br w:type="page"/>
@@ -2913,7 +2990,15 @@
     </w:p>
     <w:p>
       <w:r>
-        <w:t>Aumento de la demanda por parte de los clientes de las tiendas tanto en cantidad como en calidad (clientes mas exigentes) y este servicio lo ayudara a satisfacerlo</w:t>
+        <w:t xml:space="preserve">Aumento de la demanda por parte de los clientes de las tiendas tanto en cantidad como en calidad (clientes </w:t>
+      </w:r>
+      <w:proofErr w:type="spellStart"/>
+      <w:r>
+        <w:t>mas</w:t>
+      </w:r>
+      <w:proofErr w:type="spellEnd"/>
+      <w:r>
+        <w:t xml:space="preserve"> exigentes) y este servicio lo ayudara a satisfacerlo</w:t>
       </w:r>
       <w:r>
         <w:t>:</w:t>
@@ -2943,6 +3028,7 @@
       </w:r>
     </w:p>
     <w:p>
+      <w:bookmarkStart w:id="16" w:name="_Hlk101954472"/>
       <w:r>
         <w:t>Nuestra propuesta de valor</w:t>
       </w:r>
@@ -2953,16 +3039,16 @@
         <w:t xml:space="preserve">es la brindar un servicio de gestión integral </w:t>
       </w:r>
       <w:r>
-        <w:t xml:space="preserve">especifico para los locales de venta de hardware que permita automatizar todos sus procesos internos y llevar trazabilidad de todo el proceso de venta y entrega de una computadora, de esta forma se aumentaran las ganancias y posicionamiento frente a la competencia debido </w:t>
-      </w:r>
-      <w:r>
-        <w:t>una disminución en el</w:t>
-      </w:r>
-      <w:r>
-        <w:t xml:space="preserve"> error humano </w:t>
-      </w:r>
-      <w:r>
-        <w:t>y en la desorganización que llevaba a una posterior cancelación o retrasos en los pedidos.</w:t>
+        <w:t>específico</w:t>
+      </w:r>
+      <w:r>
+        <w:t xml:space="preserve"> para los locales de venta de hardware que permita automatizar todos sus procesos internos y llevar trazabilidad de todo el proceso de venta de una computadora, de esta forma se aumentaran las ganancias y posicionamiento frente a la competencia debido </w:t>
+      </w:r>
+      <w:r>
+        <w:t>menor error humano y desorganización</w:t>
+      </w:r>
+      <w:r>
+        <w:t>.</w:t>
       </w:r>
     </w:p>
     <w:p>
@@ -2972,19 +3058,25 @@
         </w:rPr>
       </w:pPr>
       <w:r>
-        <w:t xml:space="preserve">Gran parte de nuestra propuesta de valor se basa en lo integral de nuestro servicio en la venta de una computadora hacia el cliente que se acerca a la tienda ya que </w:t>
+        <w:t xml:space="preserve">Gran parte de nuestra propuesta de valor se basa en lo integral de nuestro servicio </w:t>
+      </w:r>
+      <w:r>
+        <w:t>durante el proceso de</w:t>
+      </w:r>
+      <w:r>
+        <w:t xml:space="preserve"> venta de una computadora hacia el cliente que se acerca a la tienda ya que </w:t>
       </w:r>
       <w:r>
         <w:rPr>
           <w:lang w:val="es-VE"/>
         </w:rPr>
-        <w:t xml:space="preserve">permite acompañar durante todo </w:t>
+        <w:t>permite acompañar durante todo este proceso de venta</w:t>
       </w:r>
       <w:r>
         <w:rPr>
           <w:lang w:val="es-VE"/>
         </w:rPr>
-        <w:t>este proceso de venta</w:t>
+        <w:t xml:space="preserve"> de la siguiente manera</w:t>
       </w:r>
       <w:r>
         <w:rPr>
@@ -3042,19 +3134,7 @@
         <w:rPr>
           <w:lang w:val="es-VE"/>
         </w:rPr>
-        <w:t xml:space="preserve"> nuestro servicio cuenta con un asistente de armado que le permitirá gestionar todo el proceso de armado e indicar un fallo si así ocurriese, en ese caso el servicio le brindará un reemplazo equivalente en calidad y precio, posteriormente le notificará al cliente y registrará la incompatibilidad o mal funcionamiento para poder hacer mejores y </w:t>
-      </w:r>
-      <w:r>
-        <w:rPr>
-          <w:lang w:val="es-VE"/>
-        </w:rPr>
-        <w:t>más</w:t>
-      </w:r>
-      <w:r>
-        <w:rPr>
-          <w:lang w:val="es-VE"/>
-        </w:rPr>
-        <w:t xml:space="preserve"> acertados presupuestos en un futuro, de esta forma se indicara la computadora como armada.</w:t>
+        <w:t xml:space="preserve"> nuestro servicio cuenta con un asistente de armado que le permitirá gestionar todo el proceso de armado e indicar un fallo si así ocurriese, en ese caso el servicio le brindará un reemplazo equivalente en calidad y precio, posteriormente le notificará al cliente y registrará la incompatibilidad o mal funcionamiento para poder hacer mejores y más acertados presupuestos en un futuro, de esta forma se indicara la computadora como armada.</w:t>
       </w:r>
     </w:p>
     <w:p>
@@ -3102,11 +3182,27 @@
         </w:rPr>
       </w:pPr>
       <w:r>
-        <w:t xml:space="preserve">De esta forma vemos como nuestro servicio acompaña a todos los procesos de negocios involucrados para la venta de una computadora por parte de la tienda, permitiendo mejorar internamente los procesos </w:t>
-      </w:r>
-      <w:r>
-        <w:t>mas complejos y dando trazabilidad durante todo el proceso de armado.</w:t>
-      </w:r>
+        <w:t xml:space="preserve">De esta forma vemos como nuestro servicio acompaña </w:t>
+      </w:r>
+      <w:r>
+        <w:t xml:space="preserve">durante todo el proceso de negocio de </w:t>
+      </w:r>
+      <w:r>
+        <w:t xml:space="preserve">la venta de una computadora por parte de la tienda, permitiendo mejorar internamente los procesos </w:t>
+      </w:r>
+      <w:r>
+        <w:t>más</w:t>
+      </w:r>
+      <w:r>
+        <w:t xml:space="preserve"> complejos y dando trazabilidad durante todo el proceso de armado</w:t>
+      </w:r>
+      <w:r>
+        <w:t xml:space="preserve"> junto con la posterior entrega</w:t>
+      </w:r>
+      <w:r>
+        <w:t>.</w:t>
+      </w:r>
+      <w:bookmarkEnd w:id="16"/>
       <w:r>
         <w:br w:type="page"/>
       </w:r>
@@ -3273,7 +3369,15 @@
     </w:p>
     <w:p>
       <w:r>
-        <w:t>“Emprendedor es todo aquel que tiene una idea innovadora y está dispuesto a asumir riesgos para hacerla realidad. La Argentina tiene ese espíritu en su ADN y eso es lo que queremos fomentar”, señaló el secretario de Emprendedores y PyMEs, Mariano Mayer.</w:t>
+        <w:t xml:space="preserve">“Emprendedor es todo aquel que tiene una idea innovadora y está dispuesto a asumir riesgos para hacerla realidad. La Argentina tiene ese espíritu en su ADN y eso es lo que queremos fomentar”, señaló el secretario de Emprendedores y </w:t>
+      </w:r>
+      <w:proofErr w:type="spellStart"/>
+      <w:r>
+        <w:t>PyMEs</w:t>
+      </w:r>
+      <w:proofErr w:type="spellEnd"/>
+      <w:r>
+        <w:t>, Mariano Mayer.</w:t>
       </w:r>
     </w:p>
     <w:p>
@@ -3989,7 +4093,21 @@
         <w:rPr>
           <w:lang w:val="es-AR"/>
         </w:rPr>
-        <w:t>La Argentina volvió a registrar en septiembre la segunda inflación más alta de América latina, ubicada después de Venezuela. Aunque el Instituto Nacional de Estadística y Censos (Indec) recién publicará este miércoles 14 el dato del mes pasado, las consultoras privadas ya estimaron que el resultado rondó el 3 por ciento.</w:t>
+        <w:t>La Argentina volvió a registrar en septiembre la segunda inflación más alta de América latina, ubicada después de Venezuela. Aunque el Instituto Nacional de Estadística y Censos (</w:t>
+      </w:r>
+      <w:proofErr w:type="spellStart"/>
+      <w:r>
+        <w:rPr>
+          <w:lang w:val="es-AR"/>
+        </w:rPr>
+        <w:t>Indec</w:t>
+      </w:r>
+      <w:proofErr w:type="spellEnd"/>
+      <w:r>
+        <w:rPr>
+          <w:lang w:val="es-AR"/>
+        </w:rPr>
+        <w:t>) recién publicará este miércoles 14 el dato del mes pasado, las consultoras privadas ya estimaron que el resultado rondó el 3 por ciento.</w:t>
       </w:r>
     </w:p>
     <w:p>
@@ -4626,11 +4744,17 @@
       </w:r>
     </w:p>
     <w:p>
-      <w:r>
-        <w:t xml:space="preserve">Implicaciones sociales del aislamiento social </w:t>
-      </w:r>
-    </w:p>
-    <w:p>
+      <w:bookmarkStart w:id="17" w:name="_Hlk101963186"/>
+      <w:r>
+        <w:t>Implicaciones sociales del aislamiento social</w:t>
+      </w:r>
+      <w:bookmarkEnd w:id="17"/>
+      <w:r>
+        <w:t xml:space="preserve"> </w:t>
+      </w:r>
+    </w:p>
+    <w:p>
+      <w:bookmarkStart w:id="18" w:name="_Hlk101963265"/>
       <w:r>
         <w:t xml:space="preserve">La cuarentena que se realizó en argentina durante el 2020 tuvo un gran impacto a nivel sociocultural y cambiando la rutina junto con trabajo y estudio de todos los argentinos, tuvo impactos tanto a nivel social como psicológico sobre toda la población, durante este tiempo se empezó a extender el uso y normalización de la tecnología para todos los aspectos cotidianos de la vida y es por ello que muchas personas vieron la necesidad de acercarse a esta para poder sentirse cercano tanto con sus familiares y amigos, </w:t>
       </w:r>
@@ -4650,6 +4774,7 @@
         <w:t>en el aumento de la demanda por equipos que procesen más información de una manera más rápida.</w:t>
       </w:r>
     </w:p>
+    <w:bookmarkEnd w:id="18"/>
     <w:p>
       <w:r>
         <w:t>E</w:t>
@@ -5945,12 +6070,14 @@
           <w:lang w:val="es-AR"/>
         </w:rPr>
       </w:pPr>
+      <w:bookmarkStart w:id="19" w:name="_Hlk101963665"/>
       <w:r>
         <w:rPr>
           <w:lang w:val="es-AR"/>
         </w:rPr>
         <w:t>Por todo lo descripto anteriormente, a través de las evaluaciones realizadas utilizando los distintos factores que influyen en la industria, podemos indicar que la industria a la que estamos apuntando tiene un nivel medio de atractivo.</w:t>
       </w:r>
+      <w:bookmarkEnd w:id="19"/>
     </w:p>
     <w:p>
       <w:pPr>
@@ -7278,7 +7405,21 @@
                 <w:rFonts w:ascii="Calibri" w:eastAsia="Times New Roman" w:hAnsi="Calibri" w:cs="Calibri"/>
                 <w:lang w:val="es-AR" w:eastAsia="es-AR"/>
               </w:rPr>
-              <w:t>Enfoque sobre las necesidades del cliente</w:t>
+              <w:t>Enfo</w:t>
+            </w:r>
+            <w:r>
+              <w:rPr>
+                <w:rFonts w:ascii="Calibri" w:eastAsia="Times New Roman" w:hAnsi="Calibri" w:cs="Calibri"/>
+                <w:lang w:val="es-AR" w:eastAsia="es-AR"/>
+              </w:rPr>
+              <w:t>cados</w:t>
+            </w:r>
+            <w:r>
+              <w:rPr>
+                <w:rFonts w:ascii="Calibri" w:eastAsia="Times New Roman" w:hAnsi="Calibri" w:cs="Calibri"/>
+                <w:lang w:val="es-AR" w:eastAsia="es-AR"/>
+              </w:rPr>
+              <w:t xml:space="preserve"> sobre las necesidades del cliente</w:t>
             </w:r>
             <w:r>
               <w:rPr>
@@ -7776,7 +7917,13 @@
               <w:rPr>
                 <w:rFonts w:eastAsia="Times New Roman"/>
               </w:rPr>
-              <w:t>Capacitación a empleados en nuevas tecnologías implementadas</w:t>
+              <w:t xml:space="preserve">Capacitación a empleados en nuevas tecnologías </w:t>
+            </w:r>
+            <w:r>
+              <w:rPr>
+                <w:rFonts w:eastAsia="Times New Roman"/>
+              </w:rPr>
+              <w:t>y workshops para compartir el conocimiento</w:t>
             </w:r>
           </w:p>
         </w:tc>
@@ -8357,6 +8504,13 @@
               </w:rPr>
               <w:t xml:space="preserve"> automatizando todo el proceso de venta</w:t>
             </w:r>
+            <w:r>
+              <w:rPr>
+                <w:rFonts w:ascii="Calibri" w:eastAsia="Times New Roman" w:hAnsi="Calibri" w:cs="Calibri"/>
+                <w:lang w:val="es-AR" w:eastAsia="es-AR"/>
+              </w:rPr>
+              <w:t xml:space="preserve"> de una computadora</w:t>
+            </w:r>
           </w:p>
           <w:p>
             <w:pPr>
@@ -8384,7 +8538,28 @@
                 <w:rFonts w:ascii="Calibri" w:eastAsia="Times New Roman" w:hAnsi="Calibri" w:cs="Calibri"/>
                 <w:lang w:val="es-AR" w:eastAsia="es-AR"/>
               </w:rPr>
-              <w:t>Pedir reseñas sobre el servicio para poder tener retroalimentación y que nuestros clientes nos vuelvan a elegir</w:t>
+              <w:t xml:space="preserve">Pedir reseñas sobre </w:t>
+            </w:r>
+            <w:r>
+              <w:rPr>
+                <w:rFonts w:ascii="Calibri" w:eastAsia="Times New Roman" w:hAnsi="Calibri" w:cs="Calibri"/>
+                <w:lang w:val="es-AR" w:eastAsia="es-AR"/>
+              </w:rPr>
+              <w:t>la prueba gratuita</w:t>
+            </w:r>
+            <w:r>
+              <w:rPr>
+                <w:rFonts w:ascii="Calibri" w:eastAsia="Times New Roman" w:hAnsi="Calibri" w:cs="Calibri"/>
+                <w:lang w:val="es-AR" w:eastAsia="es-AR"/>
+              </w:rPr>
+              <w:t xml:space="preserve"> para poder tener retroalimentación y </w:t>
+            </w:r>
+            <w:r>
+              <w:rPr>
+                <w:rFonts w:ascii="Calibri" w:eastAsia="Times New Roman" w:hAnsi="Calibri" w:cs="Calibri"/>
+                <w:lang w:val="es-AR" w:eastAsia="es-AR"/>
+              </w:rPr>
+              <w:t>mejorar la experiencia para que nos vuelvan a elegir</w:t>
             </w:r>
           </w:p>
           <w:p>
@@ -8404,7 +8579,31 @@
               <w:rPr>
                 <w:rFonts w:eastAsia="Times New Roman"/>
               </w:rPr>
-              <w:t>Estudio de mercado para entender porque un cliente nos volvería a elegir y estar a la vanguardia en las nuevas tendencias</w:t>
+              <w:t>Realizar e</w:t>
+            </w:r>
+            <w:r>
+              <w:rPr>
+                <w:rFonts w:eastAsia="Times New Roman"/>
+              </w:rPr>
+              <w:t>studio</w:t>
+            </w:r>
+            <w:r>
+              <w:rPr>
+                <w:rFonts w:eastAsia="Times New Roman"/>
+              </w:rPr>
+              <w:t>s</w:t>
+            </w:r>
+            <w:r>
+              <w:rPr>
+                <w:rFonts w:eastAsia="Times New Roman"/>
+              </w:rPr>
+              <w:t xml:space="preserve"> de mercado para entender porque un cliente nos volvería a elegir y estar a la vanguardia en las nuevas tendencias</w:t>
+            </w:r>
+            <w:r>
+              <w:rPr>
+                <w:rFonts w:eastAsia="Times New Roman"/>
+              </w:rPr>
+              <w:t xml:space="preserve"> de la tecnología</w:t>
             </w:r>
           </w:p>
         </w:tc>
@@ -11374,7 +11573,23 @@
                 <w:rFonts w:ascii="Calibri" w:eastAsia="Times New Roman" w:hAnsi="Calibri" w:cs="Calibri"/>
                 <w:lang w:val="es-AR" w:eastAsia="es-AR"/>
               </w:rPr>
-              <w:t>Buscar la satisfacción del cliente a través de la automatización de mas servicios externos</w:t>
+              <w:t xml:space="preserve">Buscar la satisfacción del cliente a través de la automatización de </w:t>
+            </w:r>
+            <w:proofErr w:type="spellStart"/>
+            <w:r>
+              <w:rPr>
+                <w:rFonts w:ascii="Calibri" w:eastAsia="Times New Roman" w:hAnsi="Calibri" w:cs="Calibri"/>
+                <w:lang w:val="es-AR" w:eastAsia="es-AR"/>
+              </w:rPr>
+              <w:t>mas</w:t>
+            </w:r>
+            <w:proofErr w:type="spellEnd"/>
+            <w:r>
+              <w:rPr>
+                <w:rFonts w:ascii="Calibri" w:eastAsia="Times New Roman" w:hAnsi="Calibri" w:cs="Calibri"/>
+                <w:lang w:val="es-AR" w:eastAsia="es-AR"/>
+              </w:rPr>
+              <w:t xml:space="preserve"> servicios externos</w:t>
             </w:r>
           </w:p>
         </w:tc>
@@ -12891,9 +13106,11 @@
         </w:pBdr>
         <w:spacing w:after="200" w:line="276" w:lineRule="auto"/>
       </w:pPr>
+      <w:bookmarkStart w:id="20" w:name="_Hlk101984939"/>
       <w:r>
         <w:t>Modelo de negocio enfocado totalmente en las necesidades actuales y futuras del cliente</w:t>
       </w:r>
+      <w:bookmarkEnd w:id="20"/>
     </w:p>
     <w:p>
       <w:pPr>
@@ -12911,6 +13128,7 @@
         </w:pBdr>
         <w:spacing w:after="200" w:line="276" w:lineRule="auto"/>
       </w:pPr>
+      <w:bookmarkStart w:id="21" w:name="_Hlk101984919"/>
       <w:r>
         <w:t>Plataforma de gestión integral de cada uno de los procesos internos</w:t>
       </w:r>
@@ -12918,12 +13136,21 @@
         <w:t xml:space="preserve"> de venta diferenciándonos de nuestra competencia</w:t>
       </w:r>
       <w:r>
-        <w:t xml:space="preserve"> la cual ofrece servicios de ERP más básicos sobre los procesos más sencillos</w:t>
-      </w:r>
-      <w:r>
-        <w:t>.</w:t>
-      </w:r>
-    </w:p>
+        <w:t xml:space="preserve"> la cual ofrece servicios de ERP </w:t>
+      </w:r>
+      <w:r>
+        <w:t xml:space="preserve">sobre procesos </w:t>
+      </w:r>
+      <w:proofErr w:type="spellStart"/>
+      <w:r>
+        <w:t>mas</w:t>
+      </w:r>
+      <w:proofErr w:type="spellEnd"/>
+      <w:r>
+        <w:t xml:space="preserve"> superficiales.</w:t>
+      </w:r>
+    </w:p>
+    <w:bookmarkEnd w:id="21"/>
     <w:p>
       <w:pPr>
         <w:pStyle w:val="Prrafodelista"/>
@@ -13124,12 +13351,14 @@
           <w:rFonts w:cs="Arial"/>
         </w:rPr>
       </w:pPr>
+      <w:bookmarkStart w:id="22" w:name="_Hlk101985090"/>
       <w:r>
         <w:rPr>
           <w:rFonts w:cs="Arial"/>
         </w:rPr>
         <w:t>Por todo lo descripto anteriormente, a través de las evaluaciones realizadas de nuestros competidores directos podemos indicar que el negocio al que apuntamos tiene una fortaleza media.</w:t>
       </w:r>
+      <w:bookmarkEnd w:id="22"/>
     </w:p>
     <w:tbl>
       <w:tblPr>
@@ -18607,6 +18836,7 @@
   <w:style w:type="character" w:default="1" w:styleId="Fuentedeprrafopredeter">
     <w:name w:val="Default Paragraph Font"/>
     <w:uiPriority w:val="1"/>
+    <w:semiHidden/>
     <w:unhideWhenUsed/>
   </w:style>
   <w:style w:type="table" w:default="1" w:styleId="Tablanormal">

</xml_diff>